<commit_message>
Week 5 assessed lab edited documentation.
</commit_message>
<xml_diff>
--- a/Week 5 Assessed Lab/Assessed Exercise 1 - Documentation.docx
+++ b/Week 5 Assessed Lab/Assessed Exercise 1 - Documentation.docx
@@ -2647,7 +2647,7 @@
           </mc:Choice>
           <mc:Fallback>
             <w:pict>
-              <v:line w14:anchorId="0EDA2AFF" id="Straight Connector 5" o:spid="_x0000_s1026" style="position:absolute;flip:y;z-index:251659264;visibility:visible;mso-wrap-style:square;mso-wrap-distance-left:9pt;mso-wrap-distance-top:0;mso-wrap-distance-right:9pt;mso-wrap-distance-bottom:0;mso-position-horizontal:absolute;mso-position-horizontal-relative:text;mso-position-vertical:absolute;mso-position-vertical-relative:text" from="-18.75pt,-21pt" to="516pt,-19.5pt" o:gfxdata="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" strokecolor="#4472c4 [3204]" strokeweight=".5pt">
+              <v:line w14:anchorId="15819341" id="Straight Connector 5" o:spid="_x0000_s1026" style="position:absolute;flip:y;z-index:251659264;visibility:visible;mso-wrap-style:square;mso-wrap-distance-left:9pt;mso-wrap-distance-top:0;mso-wrap-distance-right:9pt;mso-wrap-distance-bottom:0;mso-position-horizontal:absolute;mso-position-horizontal-relative:text;mso-position-vertical:absolute;mso-position-vertical-relative:text" from="-18.75pt,-21pt" to="516pt,-19.5pt" o:gfxdata="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" strokecolor="#4472c4 [3204]" strokeweight=".5pt">
                 <v:stroke joinstyle="miter"/>
               </v:line>
             </w:pict>
@@ -4171,7 +4171,7 @@
           </mc:Choice>
           <mc:Fallback>
             <w:pict>
-              <v:line w14:anchorId="303EB538" id="Straight Connector 6" o:spid="_x0000_s1026" style="position:absolute;flip:y;z-index:251661312;visibility:visible;mso-wrap-style:square;mso-wrap-distance-left:9pt;mso-wrap-distance-top:0;mso-wrap-distance-right:9pt;mso-wrap-distance-bottom:0;mso-position-horizontal:absolute;mso-position-horizontal-relative:margin;mso-position-vertical:absolute;mso-position-vertical-relative:text" from="-20.25pt,30.3pt" to="514.5pt,31.8pt" o:gfxdata="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" strokecolor="#4472c4 [3204]" strokeweight=".5pt">
+              <v:line w14:anchorId="4FE27E01" id="Straight Connector 6" o:spid="_x0000_s1026" style="position:absolute;flip:y;z-index:251661312;visibility:visible;mso-wrap-style:square;mso-wrap-distance-left:9pt;mso-wrap-distance-top:0;mso-wrap-distance-right:9pt;mso-wrap-distance-bottom:0;mso-position-horizontal:absolute;mso-position-horizontal-relative:margin;mso-position-vertical:absolute;mso-position-vertical-relative:text" from="-20.25pt,30.3pt" to="514.5pt,31.8pt" o:gfxdata="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" strokecolor="#4472c4 [3204]" strokeweight=".5pt">
                 <v:stroke joinstyle="miter"/>
                 <w10:wrap anchorx="margin"/>
               </v:line>
@@ -4369,14 +4369,202 @@
     </w:p>
     <w:p>
       <w:pPr>
-        <w:ind w:firstLine="720"/>
-        <w:rPr>
-          <w:rFonts w:cstheme="minorHAnsi"/>
+        <w:jc w:val="center"/>
+        <w:rPr>
+          <w:rFonts w:cstheme="minorHAnsi"/>
+          <w:b/>
+          <w:sz w:val="24"/>
+          <w:szCs w:val="24"/>
           <w:lang w:val="en-US"/>
         </w:rPr>
       </w:pPr>
+      <w:r>
+        <w:rPr>
+          <w:rFonts w:cstheme="minorHAnsi"/>
+          <w:b/>
+          <w:sz w:val="24"/>
+          <w:szCs w:val="24"/>
+          <w:lang w:val="en-US"/>
+        </w:rPr>
+        <w:t>References</w:t>
+      </w:r>
+    </w:p>
+    <w:p>
+      <w:pPr>
+        <w:rPr>
+          <w:rFonts w:cstheme="minorHAnsi"/>
+          <w:lang w:val="en-US"/>
+        </w:rPr>
+      </w:pPr>
+      <w:r>
+        <w:rPr>
+          <w:rFonts w:cstheme="minorHAnsi"/>
+          <w:color w:val="000000"/>
+          <w:shd w:val="clear" w:color="auto" w:fill="FFFFFF"/>
+        </w:rPr>
+        <w:t>[1]</w:t>
+      </w:r>
+      <w:r>
+        <w:rPr>
+          <w:rFonts w:cstheme="minorHAnsi"/>
+          <w:color w:val="000000"/>
+          <w:shd w:val="clear" w:color="auto" w:fill="FFFFFF"/>
+        </w:rPr>
+        <w:t xml:space="preserve"> </w:t>
+      </w:r>
+      <w:r>
+        <w:rPr>
+          <w:rFonts w:cstheme="minorHAnsi"/>
+          <w:color w:val="000000"/>
+          <w:shd w:val="clear" w:color="auto" w:fill="FFFFFF"/>
+        </w:rPr>
+        <w:t>"Otsu Thresholding - The Lab Book Pages", </w:t>
+      </w:r>
+      <w:r>
+        <w:rPr>
+          <w:rFonts w:cstheme="minorHAnsi"/>
+          <w:i/>
+          <w:iCs/>
+          <w:color w:val="000000"/>
+          <w:shd w:val="clear" w:color="auto" w:fill="FFFFFF"/>
+        </w:rPr>
+        <w:t>Labbookpages.co.uk</w:t>
+      </w:r>
+      <w:r>
+        <w:rPr>
+          <w:rFonts w:cstheme="minorHAnsi"/>
+          <w:color w:val="000000"/>
+          <w:shd w:val="clear" w:color="auto" w:fill="FFFFFF"/>
+        </w:rPr>
+        <w:t xml:space="preserve">, 2019. [Online]. Available: </w:t>
+      </w:r>
+      <w:r>
+        <w:rPr>
+          <w:rFonts w:cstheme="minorHAnsi"/>
+          <w:color w:val="000000"/>
+          <w:shd w:val="clear" w:color="auto" w:fill="FFFFFF"/>
+        </w:rPr>
+        <w:t xml:space="preserve"> </w:t>
+      </w:r>
+      <w:r>
+        <w:rPr>
+          <w:rFonts w:cstheme="minorHAnsi"/>
+          <w:color w:val="000000"/>
+          <w:shd w:val="clear" w:color="auto" w:fill="FFFFFF"/>
+        </w:rPr>
+        <w:t xml:space="preserve">http://www.labbookpages.co.uk/software/imgProc/otsuThreshold.html. [Accessed: </w:t>
+      </w:r>
+      <w:r>
+        <w:rPr>
+          <w:rFonts w:cstheme="minorHAnsi"/>
+          <w:color w:val="000000"/>
+          <w:shd w:val="clear" w:color="auto" w:fill="FFFFFF"/>
+        </w:rPr>
+        <w:t>29</w:t>
+      </w:r>
+      <w:r>
+        <w:rPr>
+          <w:rFonts w:cstheme="minorHAnsi"/>
+          <w:color w:val="000000"/>
+          <w:shd w:val="clear" w:color="auto" w:fill="FFFFFF"/>
+        </w:rPr>
+        <w:t xml:space="preserve">- </w:t>
+      </w:r>
+      <w:r>
+        <w:rPr>
+          <w:rFonts w:cstheme="minorHAnsi"/>
+          <w:color w:val="000000"/>
+          <w:shd w:val="clear" w:color="auto" w:fill="FFFFFF"/>
+        </w:rPr>
+        <w:t>Mar</w:t>
+      </w:r>
+      <w:r>
+        <w:rPr>
+          <w:rFonts w:cstheme="minorHAnsi"/>
+          <w:color w:val="000000"/>
+          <w:shd w:val="clear" w:color="auto" w:fill="FFFFFF"/>
+        </w:rPr>
+        <w:t>- 2019].</w:t>
+      </w:r>
+    </w:p>
+    <w:p>
+      <w:pPr>
+        <w:rPr>
+          <w:rFonts w:cstheme="minorHAnsi"/>
+          <w:lang w:val="en-US"/>
+        </w:rPr>
+      </w:pPr>
+      <w:r>
+        <w:rPr>
+          <w:rFonts w:cstheme="minorHAnsi"/>
+          <w:lang w:val="en-US"/>
+        </w:rPr>
+        <w:t>[2]</w:t>
+      </w:r>
+      <w:r>
+        <w:rPr>
+          <w:rFonts w:cstheme="minorHAnsi"/>
+          <w:lang w:val="en-US"/>
+        </w:rPr>
+        <w:t xml:space="preserve"> Juan Pablo </w:t>
+      </w:r>
+      <w:proofErr w:type="spellStart"/>
+      <w:r>
+        <w:rPr>
+          <w:rFonts w:cstheme="minorHAnsi"/>
+          <w:lang w:val="en-US"/>
+        </w:rPr>
+        <w:t>Balarini</w:t>
+      </w:r>
+      <w:proofErr w:type="spellEnd"/>
+      <w:r>
+        <w:rPr>
+          <w:rFonts w:cstheme="minorHAnsi"/>
+          <w:lang w:val="en-US"/>
+        </w:rPr>
+        <w:t xml:space="preserve">, Sergio </w:t>
+      </w:r>
+      <w:proofErr w:type="spellStart"/>
+      <w:r>
+        <w:rPr>
+          <w:rFonts w:cstheme="minorHAnsi"/>
+          <w:lang w:val="en-US"/>
+        </w:rPr>
+        <w:t>Nesmachnow</w:t>
+      </w:r>
+      <w:proofErr w:type="spellEnd"/>
+      <w:r>
+        <w:rPr>
+          <w:rFonts w:cstheme="minorHAnsi"/>
+          <w:lang w:val="en-US"/>
+        </w:rPr>
+        <w:t xml:space="preserve">, “A C++ Implementation of Otsu’s Image Segmentation Method”, Image Processing </w:t>
+      </w:r>
+      <w:proofErr w:type="gramStart"/>
+      <w:r>
+        <w:rPr>
+          <w:rFonts w:cstheme="minorHAnsi"/>
+          <w:lang w:val="en-US"/>
+        </w:rPr>
+        <w:t>On</w:t>
+      </w:r>
+      <w:proofErr w:type="gramEnd"/>
+      <w:r>
+        <w:rPr>
+          <w:rFonts w:cstheme="minorHAnsi"/>
+          <w:lang w:val="en-US"/>
+        </w:rPr>
+        <w:t xml:space="preserve"> Line, vol. 6, pp.</w:t>
+      </w:r>
       <w:bookmarkStart w:id="0" w:name="_GoBack"/>
       <w:bookmarkEnd w:id="0"/>
+      <w:r>
+        <w:rPr>
+          <w:rFonts w:cstheme="minorHAnsi"/>
+          <w:lang w:val="en-US"/>
+        </w:rPr>
+        <w:t xml:space="preserve"> 155-164, 2016. Accessed: 29 – Mar – 2019. [Online]</w:t>
+      </w:r>
     </w:p>
     <w:sectPr>
       <w:footerReference w:type="default" r:id="rId9"/>
@@ -5051,6 +5239,18 @@
       <w:lang w:val="en-AU"/>
     </w:rPr>
   </w:style>
+  <w:style w:type="character" w:styleId="Hyperlink">
+    <w:name w:val="Hyperlink"/>
+    <w:basedOn w:val="DefaultParagraphFont"/>
+    <w:uiPriority w:val="99"/>
+    <w:semiHidden/>
+    <w:unhideWhenUsed/>
+    <w:rsid w:val="00E94683"/>
+    <w:rPr>
+      <w:color w:val="0000FF"/>
+      <w:u w:val="single"/>
+    </w:rPr>
+  </w:style>
 </w:styles>
 </file>
 

</xml_diff>